<commit_message>
para seguir con master
</commit_message>
<xml_diff>
--- a/Voy a ver qué pasa si añado otro archivo.docx
+++ b/Voy a ver qué pasa si añado otro archivo.docx
@@ -5,6 +5,20 @@
     <w:p>
       <w:r>
         <w:t>Voy a ver qué pasa si añado otro archivo.</w:t>
+      </w:r>
+    </w:p>
+    <w:p/>
+    <w:p>
+      <w:r>
+        <w:t xml:space="preserve">Ahora estamos con </w:t>
+      </w:r>
+      <w:proofErr w:type="spellStart"/>
+      <w:r>
+        <w:t>master</w:t>
+      </w:r>
+      <w:proofErr w:type="spellEnd"/>
+      <w:r>
+        <w:t>.</w:t>
       </w:r>
     </w:p>
     <w:sectPr>

</xml_diff>